<commit_message>
vault backup: Wednesday, 03-04-2024, 11:35 pm
Affected files:
Security/CrowdStrike/Falcon CrowdStrike.docx
Security/CrowdStrike/Introduction.md
Security/CrowdStrike/~WRL2520.tmp
</commit_message>
<xml_diff>
--- a/Security/CrowdStrike/Falcon CrowdStrike.docx
+++ b/Security/CrowdStrike/Falcon CrowdStrike.docx
@@ -15,11 +15,9 @@
       <w:pPr>
         <w:pStyle w:val="Heading2"/>
       </w:pPr>
-      <w:r>
-        <w:t>What is Falcon</w:t>
-      </w:r>
-      <w:r>
-        <w:t>.</w:t>
+      <w:bookmarkStart w:id="0" w:name="_Hlk163071289"/>
+      <w:r>
+        <w:t>What is Falcon.</w:t>
       </w:r>
     </w:p>
     <w:p/>
@@ -32,10 +30,7 @@
         </w:numPr>
       </w:pPr>
       <w:r>
-        <w:t>Falcon is an Endpoint protection solution that provides advanced</w:t>
-      </w:r>
-      <w:r>
-        <w:t>.</w:t>
+        <w:t>Falcon is an Endpoint protection solution that provides advanced.</w:t>
       </w:r>
     </w:p>
     <w:p>
@@ -139,98 +134,72 @@
         <w:ind w:firstLine="360"/>
       </w:pPr>
       <w:r>
-        <w:t xml:space="preserve">Taking proactive detections and prevention actions by installing a </w:t>
-      </w:r>
-      <w:r>
-        <w:t>lightweight</w:t>
-      </w:r>
-      <w:r>
-        <w:t xml:space="preserve"> sensor on every endpoint which also gathers appropriate system events.</w:t>
-      </w:r>
-    </w:p>
+        <w:t>Taking proactive detections and prevention actions by installing a lightweight sensor on every endpoint which also gathers appropriate system events.</w:t>
+      </w:r>
+    </w:p>
+    <w:bookmarkEnd w:id="0"/>
     <w:p/>
     <w:p>
       <w:r>
         <w:t>Capabilities like</w:t>
       </w:r>
     </w:p>
+    <w:p>
+      <w:pPr>
+        <w:pStyle w:val="ListParagraph"/>
+        <w:numPr>
+          <w:ilvl w:val="0"/>
+          <w:numId w:val="2"/>
+        </w:numPr>
+      </w:pPr>
+      <w:r>
+        <w:t>Custom allowing and blocking.</w:t>
+      </w:r>
+    </w:p>
+    <w:p>
+      <w:pPr>
+        <w:pStyle w:val="ListParagraph"/>
+        <w:numPr>
+          <w:ilvl w:val="0"/>
+          <w:numId w:val="2"/>
+        </w:numPr>
+      </w:pPr>
+      <w:r>
+        <w:t>Malware blocking</w:t>
+      </w:r>
+    </w:p>
+    <w:p>
+      <w:pPr>
+        <w:pStyle w:val="ListParagraph"/>
+        <w:numPr>
+          <w:ilvl w:val="0"/>
+          <w:numId w:val="2"/>
+        </w:numPr>
+      </w:pPr>
+      <w:r>
+        <w:t>Exploit blocking</w:t>
+      </w:r>
+    </w:p>
+    <w:p>
+      <w:pPr>
+        <w:pStyle w:val="ListParagraph"/>
+        <w:numPr>
+          <w:ilvl w:val="0"/>
+          <w:numId w:val="2"/>
+        </w:numPr>
+      </w:pPr>
+      <w:r>
+        <w:t>IOA-based prevention (Indicators of Attack).</w:t>
+      </w:r>
+    </w:p>
     <w:p/>
     <w:p>
       <w:pPr>
-        <w:pStyle w:val="ListParagraph"/>
-        <w:numPr>
-          <w:ilvl w:val="0"/>
-          <w:numId w:val="2"/>
-        </w:numPr>
-      </w:pPr>
-      <w:r>
-        <w:t xml:space="preserve">Custom allowing and </w:t>
-      </w:r>
-      <w:r>
-        <w:t>blocking.</w:t>
-      </w:r>
-    </w:p>
-    <w:p>
-      <w:pPr>
-        <w:pStyle w:val="ListParagraph"/>
-        <w:numPr>
-          <w:ilvl w:val="0"/>
-          <w:numId w:val="2"/>
-        </w:numPr>
-      </w:pPr>
-      <w:r>
-        <w:t>Malware blocking</w:t>
-      </w:r>
-    </w:p>
-    <w:p>
-      <w:pPr>
-        <w:pStyle w:val="ListParagraph"/>
-        <w:numPr>
-          <w:ilvl w:val="0"/>
-          <w:numId w:val="2"/>
-        </w:numPr>
-      </w:pPr>
-      <w:r>
-        <w:t>Exploit blocking</w:t>
-      </w:r>
-    </w:p>
-    <w:p>
-      <w:pPr>
-        <w:pStyle w:val="ListParagraph"/>
-        <w:numPr>
-          <w:ilvl w:val="0"/>
-          <w:numId w:val="2"/>
-        </w:numPr>
-      </w:pPr>
-      <w:r>
-        <w:t>IOA-based prevention (Indicators of Attack).</w:t>
-      </w:r>
-    </w:p>
-    <w:p/>
-    <w:p>
-      <w:pPr>
         <w:ind w:firstLine="360"/>
       </w:pPr>
-      <w:r>
-        <w:t>The gathered data by the sensors are continuously streamed to advanced threat intelligence cloud. CrowdStrike then links between events across the Falcon sensor community (</w:t>
-      </w:r>
-      <w:r>
-        <w:t>behavioural</w:t>
-      </w:r>
-      <w:r>
-        <w:t xml:space="preserve"> patterns). These </w:t>
-      </w:r>
-      <w:r>
-        <w:t>patterns</w:t>
-      </w:r>
-      <w:r>
-        <w:t xml:space="preserve"> are detected in real time using </w:t>
-      </w:r>
-      <w:r>
-        <w:t>CrowdStrike’s</w:t>
-      </w:r>
-      <w:r>
-        <w:t xml:space="preserve"> </w:t>
+      <w:bookmarkStart w:id="1" w:name="_Hlk163071326"/>
+      <w:r>
+        <w:t xml:space="preserve">The gathered data by the sensors are continuously streamed to advanced threat intelligence cloud. CrowdStrike then links between events across the Falcon sensor community (behavioural patterns). These patterns are detected in real time using CrowdStrike’s </w:t>
       </w:r>
       <w:r>
         <w:rPr>
@@ -244,6 +213,7 @@
         <w:t>.</w:t>
       </w:r>
     </w:p>
+    <w:bookmarkEnd w:id="1"/>
     <w:p>
       <w:r>
         <w:br w:type="page"/>
@@ -253,6 +223,7 @@
       <w:pPr>
         <w:pStyle w:val="Heading2"/>
       </w:pPr>
+      <w:bookmarkStart w:id="2" w:name="_Hlk163071447"/>
       <w:r>
         <w:lastRenderedPageBreak/>
         <w:t>Detection capabilities of Falcon</w:t>
@@ -362,9 +333,16 @@
         <w:t>CrowdStrike’s Threat Graph</w:t>
       </w:r>
       <w:r>
-        <w:t xml:space="preserve"> model, IOA analysis recognises behavioural patters to detect new attacks.</w:t>
-      </w:r>
-    </w:p>
+        <w:t xml:space="preserve"> model, IOA analysis recognises behavioural patter</w:t>
+      </w:r>
+      <w:r>
+        <w:t>n</w:t>
+      </w:r>
+      <w:r>
+        <w:t>s to detect new attacks.</w:t>
+      </w:r>
+    </w:p>
+    <w:bookmarkEnd w:id="2"/>
     <w:p>
       <w:pPr>
         <w:pBdr>
@@ -391,10 +369,7 @@
         <w:t>Sensor integrating with SIEM</w:t>
       </w:r>
       <w:r>
-        <w:t xml:space="preserve"> </w:t>
-      </w:r>
-      <w:r>
-        <w:t xml:space="preserve">- </w:t>
+        <w:t xml:space="preserve"> - </w:t>
       </w:r>
       <w:r>
         <w:t>Provides the Falcon SIEM Connector which allows you to send detections and audit events to your SIEM. Falcon also provides Streaming API to enable integration with 3</w:t>
@@ -1108,6 +1083,545 @@
       <w:r>
         <w:t>, which is detection only.</w:t>
       </w:r>
+    </w:p>
+    <w:p>
+      <w:pPr>
+        <w:pStyle w:val="Heading2"/>
+      </w:pPr>
+      <w:r>
+        <w:t>CrowdStrike Monitoring</w:t>
+      </w:r>
+    </w:p>
+    <w:p/>
+    <w:p>
+      <w:pPr>
+        <w:pStyle w:val="Heading3"/>
+      </w:pPr>
+      <w:bookmarkStart w:id="3" w:name="_Hlk163071946"/>
+      <w:r>
+        <w:t>Unified Detection Monitoring</w:t>
+      </w:r>
+    </w:p>
+    <w:p/>
+    <w:p>
+      <w:r>
+        <w:tab/>
+        <w:t>Unified view is a central interface where you view and monitor detections. You see the same data that are available in separate, module specific views.</w:t>
+      </w:r>
+    </w:p>
+    <w:p/>
+    <w:p>
+      <w:pPr>
+        <w:pStyle w:val="Heading3"/>
+      </w:pPr>
+      <w:r>
+        <w:t>Detections in CrowdStrike</w:t>
+      </w:r>
+    </w:p>
+    <w:p/>
+    <w:p>
+      <w:pPr>
+        <w:ind w:firstLine="360"/>
+      </w:pPr>
+      <w:r>
+        <w:t>These are the CrowdStrike detections that are available in unified view.</w:t>
+      </w:r>
+    </w:p>
+    <w:p>
+      <w:pPr>
+        <w:pStyle w:val="ListParagraph"/>
+        <w:numPr>
+          <w:ilvl w:val="0"/>
+          <w:numId w:val="2"/>
+        </w:numPr>
+      </w:pPr>
+      <w:r>
+        <w:t>Endpoint detections</w:t>
+      </w:r>
+    </w:p>
+    <w:p>
+      <w:pPr>
+        <w:pStyle w:val="ListParagraph"/>
+        <w:numPr>
+          <w:ilvl w:val="0"/>
+          <w:numId w:val="2"/>
+        </w:numPr>
+      </w:pPr>
+      <w:r>
+        <w:t>Mobile detections</w:t>
+      </w:r>
+    </w:p>
+    <w:p>
+      <w:pPr>
+        <w:pStyle w:val="ListParagraph"/>
+        <w:numPr>
+          <w:ilvl w:val="0"/>
+          <w:numId w:val="2"/>
+        </w:numPr>
+      </w:pPr>
+      <w:r>
+        <w:t>Identity-based detections</w:t>
+      </w:r>
+    </w:p>
+    <w:p>
+      <w:pPr>
+        <w:pStyle w:val="ListParagraph"/>
+        <w:numPr>
+          <w:ilvl w:val="0"/>
+          <w:numId w:val="2"/>
+        </w:numPr>
+      </w:pPr>
+      <w:r>
+        <w:t>Cloud run-time detections</w:t>
+      </w:r>
+    </w:p>
+    <w:p/>
+    <w:p>
+      <w:pPr>
+        <w:pStyle w:val="Heading4"/>
+        <w:rPr>
+          <w:i w:val="0"/>
+          <w:iCs w:val="0"/>
+        </w:rPr>
+      </w:pPr>
+      <w:r>
+        <w:rPr>
+          <w:i w:val="0"/>
+          <w:iCs w:val="0"/>
+        </w:rPr>
+        <w:t>3</w:t>
+      </w:r>
+      <w:r>
+        <w:rPr>
+          <w:i w:val="0"/>
+          <w:iCs w:val="0"/>
+          <w:vertAlign w:val="superscript"/>
+        </w:rPr>
+        <w:t>rd</w:t>
+      </w:r>
+      <w:r>
+        <w:rPr>
+          <w:i w:val="0"/>
+          <w:iCs w:val="0"/>
+        </w:rPr>
+        <w:t xml:space="preserve"> party detections</w:t>
+      </w:r>
+    </w:p>
+    <w:p>
+      <w:pPr>
+        <w:ind w:firstLine="360"/>
+      </w:pPr>
+    </w:p>
+    <w:p>
+      <w:pPr>
+        <w:ind w:firstLine="360"/>
+      </w:pPr>
+      <w:r>
+        <w:t>You can also include 3</w:t>
+      </w:r>
+      <w:r>
+        <w:rPr>
+          <w:vertAlign w:val="superscript"/>
+        </w:rPr>
+        <w:t>rd</w:t>
+      </w:r>
+      <w:r>
+        <w:t xml:space="preserve"> party detections and work on them in CrowdStrike. These are some of the</w:t>
+      </w:r>
+      <w:r>
+        <w:t xml:space="preserve"> </w:t>
+      </w:r>
+      <w:r>
+        <w:rPr>
+          <w:u w:val="single"/>
+        </w:rPr>
+        <w:t>XDR</w:t>
+      </w:r>
+      <w:r>
+        <w:rPr>
+          <w:u w:val="single"/>
+        </w:rPr>
+        <w:t xml:space="preserve"> 3</w:t>
+      </w:r>
+      <w:r>
+        <w:rPr>
+          <w:u w:val="single"/>
+          <w:vertAlign w:val="superscript"/>
+        </w:rPr>
+        <w:t>rd</w:t>
+      </w:r>
+      <w:r>
+        <w:rPr>
+          <w:u w:val="single"/>
+        </w:rPr>
+        <w:t xml:space="preserve"> party data-sources</w:t>
+      </w:r>
+      <w:r>
+        <w:t xml:space="preserve"> supported in CrowdStrike.</w:t>
+      </w:r>
+    </w:p>
+    <w:p>
+      <w:pPr>
+        <w:pStyle w:val="ListParagraph"/>
+        <w:numPr>
+          <w:ilvl w:val="0"/>
+          <w:numId w:val="2"/>
+        </w:numPr>
+      </w:pPr>
+      <w:r>
+        <w:t xml:space="preserve">Core light </w:t>
+      </w:r>
+      <w:proofErr w:type="spellStart"/>
+      <w:r>
+        <w:t>zeek</w:t>
+      </w:r>
+      <w:proofErr w:type="spellEnd"/>
+      <w:r>
+        <w:t>.</w:t>
+      </w:r>
+    </w:p>
+    <w:p>
+      <w:pPr>
+        <w:pStyle w:val="ListParagraph"/>
+        <w:numPr>
+          <w:ilvl w:val="0"/>
+          <w:numId w:val="2"/>
+        </w:numPr>
+      </w:pPr>
+      <w:proofErr w:type="spellStart"/>
+      <w:r>
+        <w:t>ExtraHopReveal</w:t>
+      </w:r>
+      <w:proofErr w:type="spellEnd"/>
+      <w:r>
+        <w:t>(x).</w:t>
+      </w:r>
+    </w:p>
+    <w:p>
+      <w:pPr>
+        <w:pStyle w:val="ListParagraph"/>
+        <w:numPr>
+          <w:ilvl w:val="0"/>
+          <w:numId w:val="2"/>
+        </w:numPr>
+      </w:pPr>
+      <w:r>
+        <w:t>Microsoft Graph API for Microsoft Defender for Office 365 and Azure Active Directory</w:t>
+      </w:r>
+      <w:r>
+        <w:t>.</w:t>
+      </w:r>
+    </w:p>
+    <w:p>
+      <w:pPr>
+        <w:pStyle w:val="ListParagraph"/>
+        <w:numPr>
+          <w:ilvl w:val="0"/>
+          <w:numId w:val="2"/>
+        </w:numPr>
+      </w:pPr>
+      <w:r>
+        <w:t>Mimecast Email security.</w:t>
+      </w:r>
+    </w:p>
+    <w:p>
+      <w:pPr>
+        <w:pStyle w:val="ListParagraph"/>
+        <w:numPr>
+          <w:ilvl w:val="0"/>
+          <w:numId w:val="2"/>
+        </w:numPr>
+      </w:pPr>
+      <w:r>
+        <w:t>Netskope SSE</w:t>
+      </w:r>
+    </w:p>
+    <w:p>
+      <w:pPr>
+        <w:pStyle w:val="ListParagraph"/>
+        <w:numPr>
+          <w:ilvl w:val="0"/>
+          <w:numId w:val="2"/>
+        </w:numPr>
+      </w:pPr>
+      <w:r>
+        <w:t>Okta Identity management</w:t>
+      </w:r>
+    </w:p>
+    <w:p>
+      <w:pPr>
+        <w:pStyle w:val="ListParagraph"/>
+        <w:numPr>
+          <w:ilvl w:val="0"/>
+          <w:numId w:val="2"/>
+        </w:numPr>
+      </w:pPr>
+      <w:proofErr w:type="spellStart"/>
+      <w:r>
+        <w:t>PaloAlto</w:t>
+      </w:r>
+      <w:proofErr w:type="spellEnd"/>
+      <w:r>
+        <w:t xml:space="preserve"> Next Gen Firewall</w:t>
+      </w:r>
+    </w:p>
+    <w:p>
+      <w:pPr>
+        <w:pStyle w:val="ListParagraph"/>
+        <w:numPr>
+          <w:ilvl w:val="0"/>
+          <w:numId w:val="2"/>
+        </w:numPr>
+      </w:pPr>
+      <w:proofErr w:type="spellStart"/>
+      <w:r>
+        <w:t>Skyhigh</w:t>
+      </w:r>
+      <w:proofErr w:type="spellEnd"/>
+      <w:r>
+        <w:t xml:space="preserve"> Security Secure web Gateway</w:t>
+      </w:r>
+    </w:p>
+    <w:p/>
+    <w:p>
+      <w:pPr>
+        <w:pStyle w:val="Heading2"/>
+      </w:pPr>
+      <w:r>
+        <w:t>Incident creation</w:t>
+      </w:r>
+    </w:p>
+    <w:p/>
+    <w:p>
+      <w:pPr>
+        <w:ind w:firstLine="720"/>
+      </w:pPr>
+      <w:r>
+        <w:t>We can include 200 detections in a single incident</w:t>
+      </w:r>
+      <w:r>
+        <w:t>, where currently a given detection can be added to only one incident. The incidents we create are available in the incident workbench, where we can assign, investigate more deeply.</w:t>
+      </w:r>
+    </w:p>
+    <w:p>
+      <w:pPr>
+        <w:ind w:firstLine="720"/>
+      </w:pPr>
+      <w:r>
+        <w:t>After we create an incident, a link to that incident is included to the related detections.</w:t>
+      </w:r>
+    </w:p>
+    <w:p/>
+    <w:p/>
+    <w:p>
+      <w:pPr>
+        <w:pStyle w:val="Heading2"/>
+      </w:pPr>
+      <w:r>
+        <w:t>Filter with Mitre Attack Matrix</w:t>
+      </w:r>
+    </w:p>
+    <w:p/>
+    <w:p>
+      <w:r>
+        <w:tab/>
+        <w:t xml:space="preserve">We can filter the detections based on the Mitre Attack Matrix. You need to enable Mitre Attack Matrix and select the type of Matrix to filter by based on the </w:t>
+      </w:r>
+      <w:r>
+        <w:t>environment.</w:t>
+      </w:r>
+    </w:p>
+    <w:p/>
+    <w:p>
+      <w:pPr>
+        <w:pStyle w:val="ListParagraph"/>
+        <w:numPr>
+          <w:ilvl w:val="0"/>
+          <w:numId w:val="2"/>
+        </w:numPr>
+      </w:pPr>
+      <w:r>
+        <w:t>ATT&amp;CK Matrix for Enterprise</w:t>
+      </w:r>
+    </w:p>
+    <w:p>
+      <w:pPr>
+        <w:pStyle w:val="ListParagraph"/>
+        <w:numPr>
+          <w:ilvl w:val="0"/>
+          <w:numId w:val="2"/>
+        </w:numPr>
+      </w:pPr>
+      <w:r>
+        <w:t>ATT&amp;CK Matrix for Mobile</w:t>
+      </w:r>
+    </w:p>
+    <w:p>
+      <w:pPr>
+        <w:pStyle w:val="ListParagraph"/>
+        <w:numPr>
+          <w:ilvl w:val="0"/>
+          <w:numId w:val="2"/>
+        </w:numPr>
+      </w:pPr>
+      <w:r>
+        <w:t>ATT&amp;CK Matrix for ICS</w:t>
+      </w:r>
+    </w:p>
+    <w:p>
+      <w:pPr>
+        <w:pStyle w:val="ListParagraph"/>
+        <w:numPr>
+          <w:ilvl w:val="0"/>
+          <w:numId w:val="2"/>
+        </w:numPr>
+      </w:pPr>
+      <w:r>
+        <w:t>Falcon Detection Methods for Enterprise</w:t>
+      </w:r>
+    </w:p>
+    <w:p>
+      <w:pPr>
+        <w:pStyle w:val="ListParagraph"/>
+        <w:numPr>
+          <w:ilvl w:val="0"/>
+          <w:numId w:val="2"/>
+        </w:numPr>
+      </w:pPr>
+      <w:r>
+        <w:t>Falcon Detection Methods for Mobile</w:t>
+      </w:r>
+    </w:p>
+    <w:p/>
+    <w:p>
+      <w:r>
+        <w:rPr>
+          <w:noProof/>
+        </w:rPr>
+        <w:drawing>
+          <wp:inline distT="0" distB="0" distL="0" distR="0" wp14:anchorId="30345A53" wp14:editId="5C0A6F3A">
+            <wp:extent cx="5820401" cy="2295607"/>
+            <wp:effectExtent l="0" t="0" r="9525" b="0"/>
+            <wp:docPr id="286387385" name="Picture 4"/>
+            <wp:cNvGraphicFramePr>
+              <a:graphicFrameLocks xmlns:a="http://schemas.openxmlformats.org/drawingml/2006/main" noChangeAspect="1"/>
+            </wp:cNvGraphicFramePr>
+            <a:graphic xmlns:a="http://schemas.openxmlformats.org/drawingml/2006/main">
+              <a:graphicData uri="http://schemas.openxmlformats.org/drawingml/2006/picture">
+                <pic:pic xmlns:pic="http://schemas.openxmlformats.org/drawingml/2006/picture">
+                  <pic:nvPicPr>
+                    <pic:cNvPr id="0" name="Picture 3"/>
+                    <pic:cNvPicPr>
+                      <a:picLocks noChangeAspect="1" noChangeArrowheads="1"/>
+                    </pic:cNvPicPr>
+                  </pic:nvPicPr>
+                  <pic:blipFill>
+                    <a:blip r:embed="rId5" cstate="print">
+                      <a:extLst>
+                        <a:ext uri="{28A0092B-C50C-407E-A947-70E740481C1C}">
+                          <a14:useLocalDpi xmlns:a14="http://schemas.microsoft.com/office/drawing/2010/main" val="0"/>
+                        </a:ext>
+                      </a:extLst>
+                    </a:blip>
+                    <a:srcRect/>
+                    <a:stretch>
+                      <a:fillRect/>
+                    </a:stretch>
+                  </pic:blipFill>
+                  <pic:spPr bwMode="auto">
+                    <a:xfrm>
+                      <a:off x="0" y="0"/>
+                      <a:ext cx="5872566" cy="2316181"/>
+                    </a:xfrm>
+                    <a:prstGeom prst="rect">
+                      <a:avLst/>
+                    </a:prstGeom>
+                    <a:noFill/>
+                  </pic:spPr>
+                </pic:pic>
+              </a:graphicData>
+            </a:graphic>
+          </wp:inline>
+        </w:drawing>
+      </w:r>
+    </w:p>
+    <w:p/>
+    <w:p>
+      <w:pPr>
+        <w:pStyle w:val="Heading2"/>
+      </w:pPr>
+      <w:r>
+        <w:t>File Integrity Monitoring</w:t>
+      </w:r>
+    </w:p>
+    <w:p/>
+    <w:p>
+      <w:r>
+        <w:tab/>
+        <w:t xml:space="preserve">With the help of </w:t>
+      </w:r>
+      <w:r>
+        <w:rPr>
+          <w:b/>
+          <w:bCs/>
+          <w:i/>
+          <w:iCs/>
+          <w:u w:val="single"/>
+        </w:rPr>
+        <w:t>FileVantage</w:t>
+      </w:r>
+      <w:r>
+        <w:t>, we can see when potentially unauthorized changes happening in your environment. FileVantage monitors the sensitive directories, files and registries for changes and reports them in real time on a dashboard.</w:t>
+      </w:r>
+    </w:p>
+    <w:p/>
+    <w:p>
+      <w:pPr>
+        <w:pStyle w:val="ListParagraph"/>
+        <w:numPr>
+          <w:ilvl w:val="0"/>
+          <w:numId w:val="2"/>
+        </w:numPr>
+      </w:pPr>
+      <w:r>
+        <w:t>To create and edit file integrity rules, assign them to file integrity policies and assign file integrity policies to host groups.</w:t>
+      </w:r>
+    </w:p>
+    <w:p>
+      <w:pPr>
+        <w:pStyle w:val="ListParagraph"/>
+        <w:numPr>
+          <w:ilvl w:val="0"/>
+          <w:numId w:val="2"/>
+        </w:numPr>
+      </w:pPr>
+      <w:r>
+        <w:t xml:space="preserve">FileVantage stores file integrity data for 30 days. To storage data locally beyond this retention period, we can use </w:t>
+      </w:r>
+      <w:r>
+        <w:rPr>
+          <w:b/>
+          <w:bCs/>
+        </w:rPr>
+        <w:t xml:space="preserve">Falcon data </w:t>
+      </w:r>
+      <w:proofErr w:type="gramStart"/>
+      <w:r>
+        <w:rPr>
+          <w:b/>
+          <w:bCs/>
+        </w:rPr>
+        <w:t>replicator</w:t>
+      </w:r>
+      <w:proofErr w:type="gramEnd"/>
+      <w:r>
+        <w:rPr>
+          <w:b/>
+          <w:bCs/>
+        </w:rPr>
+        <w:t xml:space="preserve"> </w:t>
+      </w:r>
+      <w:bookmarkEnd w:id="3"/>
     </w:p>
     <w:sectPr>
       <w:pgSz w:w="11906" w:h="16838"/>
@@ -1800,10 +2314,53 @@
       <w:szCs w:val="26"/>
     </w:rPr>
   </w:style>
+  <w:style w:type="paragraph" w:styleId="Heading3">
+    <w:name w:val="heading 3"/>
+    <w:basedOn w:val="Normal"/>
+    <w:next w:val="Normal"/>
+    <w:link w:val="Heading3Char"/>
+    <w:uiPriority w:val="9"/>
+    <w:unhideWhenUsed/>
+    <w:qFormat/>
+    <w:rsid w:val="0029515C"/>
+    <w:pPr>
+      <w:keepNext/>
+      <w:keepLines/>
+      <w:spacing w:before="40" w:after="0"/>
+      <w:outlineLvl w:val="2"/>
+    </w:pPr>
+    <w:rPr>
+      <w:rFonts w:asciiTheme="majorHAnsi" w:eastAsiaTheme="majorEastAsia" w:hAnsiTheme="majorHAnsi" w:cstheme="majorBidi"/>
+      <w:color w:val="1F3763" w:themeColor="accent1" w:themeShade="7F"/>
+      <w:sz w:val="24"/>
+      <w:szCs w:val="24"/>
+    </w:rPr>
+  </w:style>
+  <w:style w:type="paragraph" w:styleId="Heading4">
+    <w:name w:val="heading 4"/>
+    <w:basedOn w:val="Normal"/>
+    <w:next w:val="Normal"/>
+    <w:link w:val="Heading4Char"/>
+    <w:uiPriority w:val="9"/>
+    <w:unhideWhenUsed/>
+    <w:qFormat/>
+    <w:rsid w:val="006B5826"/>
+    <w:pPr>
+      <w:keepNext/>
+      <w:keepLines/>
+      <w:spacing w:before="40" w:after="0"/>
+      <w:outlineLvl w:val="3"/>
+    </w:pPr>
+    <w:rPr>
+      <w:rFonts w:asciiTheme="majorHAnsi" w:eastAsiaTheme="majorEastAsia" w:hAnsiTheme="majorHAnsi" w:cstheme="majorBidi"/>
+      <w:i/>
+      <w:iCs/>
+      <w:color w:val="2F5496" w:themeColor="accent1" w:themeShade="BF"/>
+    </w:rPr>
+  </w:style>
   <w:style w:type="character" w:default="1" w:styleId="DefaultParagraphFont">
     <w:name w:val="Default Paragraph Font"/>
     <w:uiPriority w:val="1"/>
-    <w:semiHidden/>
     <w:unhideWhenUsed/>
   </w:style>
   <w:style w:type="table" w:default="1" w:styleId="TableNormal">
@@ -1863,6 +2420,32 @@
       <w:ind w:left="720"/>
       <w:contextualSpacing/>
     </w:pPr>
+  </w:style>
+  <w:style w:type="character" w:customStyle="1" w:styleId="Heading3Char">
+    <w:name w:val="Heading 3 Char"/>
+    <w:basedOn w:val="DefaultParagraphFont"/>
+    <w:link w:val="Heading3"/>
+    <w:uiPriority w:val="9"/>
+    <w:rsid w:val="0029515C"/>
+    <w:rPr>
+      <w:rFonts w:asciiTheme="majorHAnsi" w:eastAsiaTheme="majorEastAsia" w:hAnsiTheme="majorHAnsi" w:cstheme="majorBidi"/>
+      <w:color w:val="1F3763" w:themeColor="accent1" w:themeShade="7F"/>
+      <w:sz w:val="24"/>
+      <w:szCs w:val="24"/>
+    </w:rPr>
+  </w:style>
+  <w:style w:type="character" w:customStyle="1" w:styleId="Heading4Char">
+    <w:name w:val="Heading 4 Char"/>
+    <w:basedOn w:val="DefaultParagraphFont"/>
+    <w:link w:val="Heading4"/>
+    <w:uiPriority w:val="9"/>
+    <w:rsid w:val="006B5826"/>
+    <w:rPr>
+      <w:rFonts w:asciiTheme="majorHAnsi" w:eastAsiaTheme="majorEastAsia" w:hAnsiTheme="majorHAnsi" w:cstheme="majorBidi"/>
+      <w:i/>
+      <w:iCs/>
+      <w:color w:val="2F5496" w:themeColor="accent1" w:themeShade="BF"/>
+    </w:rPr>
   </w:style>
 </w:styles>
 </file>

</xml_diff>

<commit_message>
vault backup: Wednesday, 10-04-2024, 3:23 pm
Affected files:
Security/CrowdStrike/Falcon CrowdStrike.docx
Security/CrowdStrike/~$lcon CrowdStrike.docx
</commit_message>
<xml_diff>
--- a/Security/CrowdStrike/Falcon CrowdStrike.docx
+++ b/Security/CrowdStrike/Falcon CrowdStrike.docx
@@ -1603,25 +1603,16 @@
           <w:b/>
           <w:bCs/>
         </w:rPr>
-        <w:t xml:space="preserve">Falcon data </w:t>
-      </w:r>
-      <w:proofErr w:type="gramStart"/>
-      <w:r>
-        <w:rPr>
-          <w:b/>
-          <w:bCs/>
-        </w:rPr>
-        <w:t>replicator</w:t>
-      </w:r>
-      <w:proofErr w:type="gramEnd"/>
-      <w:r>
-        <w:rPr>
-          <w:b/>
-          <w:bCs/>
-        </w:rPr>
-        <w:t xml:space="preserve"> </w:t>
+        <w:t>Falcon data replicator</w:t>
       </w:r>
       <w:bookmarkEnd w:id="3"/>
+      <w:r>
+        <w:rPr>
+          <w:b/>
+          <w:bCs/>
+        </w:rPr>
+        <w:t>.</w:t>
+      </w:r>
     </w:p>
     <w:sectPr>
       <w:pgSz w:w="11906" w:h="16838"/>
@@ -2361,6 +2352,7 @@
   <w:style w:type="character" w:default="1" w:styleId="DefaultParagraphFont">
     <w:name w:val="Default Paragraph Font"/>
     <w:uiPriority w:val="1"/>
+    <w:semiHidden/>
     <w:unhideWhenUsed/>
   </w:style>
   <w:style w:type="table" w:default="1" w:styleId="TableNormal">

</xml_diff>

<commit_message>
vault backup: Wednesday, 10-04-2024, 5:23 pm
Affected files:
Security/CrowdStrike/Falcon CrowdStrike.docx
Tasks.md
</commit_message>
<xml_diff>
--- a/Security/CrowdStrike/Falcon CrowdStrike.docx
+++ b/Security/CrowdStrike/Falcon CrowdStrike.docx
@@ -1594,6 +1594,10 @@
           <w:ilvl w:val="0"/>
           <w:numId w:val="2"/>
         </w:numPr>
+        <w:rPr>
+          <w:b/>
+          <w:bCs/>
+        </w:rPr>
       </w:pPr>
       <w:r>
         <w:t xml:space="preserve">FileVantage stores file integrity data for 30 days. To storage data locally beyond this retention period, we can use </w:t>
@@ -1614,6 +1618,22 @@
         <w:t>.</w:t>
       </w:r>
     </w:p>
+    <w:p>
+      <w:pPr>
+        <w:rPr>
+          <w:b/>
+          <w:bCs/>
+        </w:rPr>
+      </w:pPr>
+      <w:r>
+        <w:rPr>
+          <w:b/>
+          <w:bCs/>
+        </w:rPr>
+        <w:br w:type="page"/>
+      </w:r>
+    </w:p>
+    <w:p/>
     <w:sectPr>
       <w:pgSz w:w="11906" w:h="16838"/>
       <w:pgMar w:top="1440" w:right="1440" w:bottom="1440" w:left="1440" w:header="708" w:footer="708" w:gutter="0"/>

</xml_diff>